<commit_message>
small update på RP
</commit_message>
<xml_diff>
--- a/docs/Research Protocol2.0.docx
+++ b/docs/Research Protocol2.0.docx
@@ -804,31 +804,7 @@
         <w:rPr>
           <w:lang w:val="en-GB"/>
         </w:rPr>
-        <w:t>We want to find out if “</w:t>
-      </w:r>
-      <w:r>
-        <w:rPr>
-          <w:lang w:val="en-GB"/>
-        </w:rPr>
-        <w:t>CoSSMunity</w:t>
-      </w:r>
-      <w:r>
-        <w:rPr>
-          <w:lang w:val="en-GB"/>
-        </w:rPr>
-        <w:t xml:space="preserve">” makes it more motivating to better the </w:t>
-      </w:r>
-      <w:r>
-        <w:rPr>
-          <w:lang w:val="en-GB"/>
-        </w:rPr>
-        <w:t>habits</w:t>
-      </w:r>
-      <w:r>
-        <w:rPr>
-          <w:lang w:val="en-GB"/>
-        </w:rPr>
-        <w:t xml:space="preserve"> regarding reducing energy expenditure, the timing of the expenditure, and the optimization of different systems installed in the households.</w:t>
+        <w:t xml:space="preserve">We want to find out how the “CoSSMunity” gamification will </w:t>
       </w:r>
     </w:p>
     <w:p>
@@ -852,50 +828,7 @@
           <w:i/>
           <w:lang w:val="en-GB"/>
         </w:rPr>
-        <w:t xml:space="preserve">RQ 1: </w:t>
-      </w:r>
-      <w:r>
-        <w:rPr>
-          <w:rFonts w:asciiTheme="minorHAnsi" w:hAnsiTheme="minorHAnsi"/>
-          <w:lang w:val="en-GB"/>
-        </w:rPr>
-        <w:t>How will the gamification</w:t>
-      </w:r>
-      <w:r>
-        <w:rPr>
-          <w:rFonts w:asciiTheme="minorHAnsi" w:hAnsiTheme="minorHAnsi"/>
-          <w:lang w:val="en-GB"/>
-        </w:rPr>
-        <w:t xml:space="preserve"> (</w:t>
-      </w:r>
-      <w:r>
-        <w:rPr>
-          <w:rFonts w:asciiTheme="minorHAnsi" w:hAnsiTheme="minorHAnsi"/>
-          <w:lang w:val="en-GB"/>
-        </w:rPr>
-        <w:t>CoSSMunity</w:t>
-      </w:r>
-      <w:r>
-        <w:rPr>
-          <w:rFonts w:asciiTheme="minorHAnsi" w:hAnsiTheme="minorHAnsi"/>
-          <w:lang w:val="en-GB"/>
-        </w:rPr>
-        <w:t>)</w:t>
-      </w:r>
-      <w:r>
-        <w:rPr>
-          <w:rFonts w:asciiTheme="minorHAnsi" w:hAnsiTheme="minorHAnsi"/>
-          <w:lang w:val="en-GB"/>
-        </w:rPr>
-        <w:t xml:space="preserve"> influence the participation in the project?</w:t>
-      </w:r>
-      <w:r>
-        <w:rPr>
-          <w:rFonts w:asciiTheme="minorHAnsi" w:hAnsiTheme="minorHAnsi"/>
-          <w:i/>
-          <w:lang w:val="en-GB"/>
-        </w:rPr>
-        <w:t xml:space="preserve"> </w:t>
+        <w:t>RQ1: Do the users feel an increased initital motivation due to the introduction of a gamification element?</w:t>
       </w:r>
     </w:p>
     <w:p>
@@ -919,7 +852,119 @@
           <w:i/>
           <w:lang w:val="en-GB"/>
         </w:rPr>
-        <w:t>Considering the already existing knowledge and motivation towards being green.</w:t>
+        <w:t>Considering the</w:t>
+      </w:r>
+      <w:r>
+        <w:rPr>
+          <w:rFonts w:asciiTheme="minorHAnsi" w:hAnsiTheme="minorHAnsi"/>
+          <w:i/>
+          <w:lang w:val="en-GB"/>
+        </w:rPr>
+        <w:t xml:space="preserve"> users</w:t>
+      </w:r>
+      <w:r>
+        <w:rPr>
+          <w:rFonts w:asciiTheme="minorHAnsi" w:hAnsiTheme="minorHAnsi"/>
+          <w:i/>
+          <w:lang w:val="en-GB"/>
+        </w:rPr>
+        <w:t xml:space="preserve"> already</w:t>
+      </w:r>
+      <w:r>
+        <w:rPr>
+          <w:rFonts w:asciiTheme="minorHAnsi" w:hAnsiTheme="minorHAnsi"/>
+          <w:i/>
+          <w:lang w:val="en-GB"/>
+        </w:rPr>
+        <w:t xml:space="preserve"> have</w:t>
+      </w:r>
+      <w:r>
+        <w:rPr>
+          <w:rFonts w:asciiTheme="minorHAnsi" w:hAnsiTheme="minorHAnsi"/>
+          <w:i/>
+          <w:lang w:val="en-GB"/>
+        </w:rPr>
+        <w:t xml:space="preserve"> existing knowledge and motivation towards being green.</w:t>
+      </w:r>
+    </w:p>
+    <w:p>
+      <w:pPr>
+        <w:pStyle w:val="Brdtekst"/>
+        <w:numPr>
+          <w:ilvl w:val="0"/>
+          <w:numId w:val="2"/>
+        </w:numPr>
+        <w:spacing w:line="276" w:lineRule="auto"/>
+        <w:jc w:val="left"/>
+        <w:rPr>
+          <w:rFonts w:asciiTheme="minorHAnsi" w:hAnsiTheme="minorHAnsi"/>
+          <w:i/>
+          <w:lang w:val="en-GB"/>
+        </w:rPr>
+      </w:pPr>
+      <w:r>
+        <w:rPr>
+          <w:rFonts w:asciiTheme="minorHAnsi" w:hAnsiTheme="minorHAnsi"/>
+          <w:i/>
+          <w:lang w:val="en-GB"/>
+        </w:rPr>
+        <w:t xml:space="preserve">RQ 2: </w:t>
+      </w:r>
+      <w:r>
+        <w:rPr>
+          <w:rFonts w:asciiTheme="minorHAnsi" w:hAnsiTheme="minorHAnsi"/>
+          <w:i/>
+          <w:lang w:val="en-GB"/>
+        </w:rPr>
+        <w:t xml:space="preserve"> </w:t>
+      </w:r>
+      <w:r>
+        <w:rPr>
+          <w:rFonts w:asciiTheme="minorHAnsi" w:hAnsiTheme="minorHAnsi"/>
+          <w:i/>
+          <w:lang w:val="en-GB"/>
+        </w:rPr>
+        <w:t>How does being part of a community influence the desire to contribute?</w:t>
+      </w:r>
+    </w:p>
+    <w:p>
+      <w:pPr>
+        <w:pStyle w:val="Brdtekst"/>
+        <w:numPr>
+          <w:ilvl w:val="0"/>
+          <w:numId w:val="2"/>
+        </w:numPr>
+        <w:spacing w:line="276" w:lineRule="auto"/>
+        <w:jc w:val="left"/>
+        <w:rPr>
+          <w:rFonts w:asciiTheme="minorHAnsi" w:hAnsiTheme="minorHAnsi"/>
+          <w:i/>
+          <w:lang w:val="en-GB"/>
+        </w:rPr>
+      </w:pPr>
+      <w:r>
+        <w:rPr>
+          <w:rFonts w:asciiTheme="minorHAnsi" w:hAnsiTheme="minorHAnsi"/>
+          <w:i/>
+          <w:lang w:val="en-GB"/>
+        </w:rPr>
+        <w:t xml:space="preserve">RQ 3 What is the value of selling to the grid versus sharing to the </w:t>
+      </w:r>
+      <w:r>
+        <w:rPr>
+          <w:rFonts w:asciiTheme="minorHAnsi" w:hAnsiTheme="minorHAnsi"/>
+          <w:i/>
+          <w:lang w:val="en-GB"/>
+        </w:rPr>
+        <w:t>community</w:t>
+      </w:r>
+      <w:r>
+        <w:rPr>
+          <w:rFonts w:asciiTheme="minorHAnsi" w:hAnsiTheme="minorHAnsi"/>
+          <w:i/>
+          <w:lang w:val="en-GB"/>
+        </w:rPr>
+        <w:t>?</w:t>
       </w:r>
     </w:p>
     <w:p>
@@ -933,41 +978,32 @@
         <w:jc w:val="left"/>
         <w:rPr>
           <w:rFonts w:asciiTheme="minorHAnsi" w:hAnsiTheme="minorHAnsi"/>
+          <w:lang w:val="en-GB"/>
+        </w:rPr>
+      </w:pPr>
+      <w:r>
+        <w:rPr>
+          <w:rFonts w:asciiTheme="minorHAnsi" w:hAnsiTheme="minorHAnsi"/>
           <w:i/>
           <w:lang w:val="en-GB"/>
         </w:rPr>
-      </w:pPr>
+        <w:t>Qualitati</w:t>
+      </w:r>
       <w:r>
         <w:rPr>
           <w:rFonts w:asciiTheme="minorHAnsi" w:hAnsiTheme="minorHAnsi"/>
           <w:i/>
           <w:lang w:val="en-GB"/>
         </w:rPr>
-        <w:t>Will it for example persuade users without PV systems to purchase PV systems in order to contribute in a bigger greater way?</w:t>
-      </w:r>
-    </w:p>
-    <w:p>
-      <w:pPr>
-        <w:pStyle w:val="Brdtekst"/>
-        <w:numPr>
-          <w:ilvl w:val="0"/>
-          <w:numId w:val="2"/>
-        </w:numPr>
-        <w:spacing w:line="276" w:lineRule="auto"/>
-        <w:jc w:val="left"/>
+        <w:t>ve data analysis with surveys and</w:t>
+      </w:r>
+      <w:r>
         <w:rPr>
           <w:rFonts w:asciiTheme="minorHAnsi" w:hAnsiTheme="minorHAnsi"/>
           <w:i/>
           <w:lang w:val="en-GB"/>
         </w:rPr>
-      </w:pPr>
-      <w:r>
-        <w:rPr>
-          <w:rFonts w:asciiTheme="minorHAnsi" w:hAnsiTheme="minorHAnsi"/>
-          <w:i/>
-          <w:lang w:val="en-GB"/>
-        </w:rPr>
-        <w:t>RQ 2: How will the system change the daily routine of the user(s) in regards to when they use energy?</w:t>
+        <w:t xml:space="preserve"> interviews.</w:t>
       </w:r>
     </w:p>
     <w:p>
@@ -981,75 +1017,23 @@
         <w:jc w:val="left"/>
         <w:rPr>
           <w:rFonts w:asciiTheme="minorHAnsi" w:hAnsiTheme="minorHAnsi"/>
+          <w:lang w:val="en-GB"/>
+        </w:rPr>
+      </w:pPr>
+      <w:r>
+        <w:rPr>
+          <w:rFonts w:asciiTheme="minorHAnsi" w:hAnsiTheme="minorHAnsi"/>
           <w:i/>
           <w:lang w:val="en-GB"/>
         </w:rPr>
-      </w:pPr>
-      <w:r>
-        <w:rPr>
-          <w:rFonts w:asciiTheme="minorHAnsi" w:hAnsiTheme="minorHAnsi"/>
-          <w:i/>
-          <w:lang w:val="en-GB"/>
-        </w:rPr>
-        <w:t xml:space="preserve">How will the systen influence </w:t>
-      </w:r>
-      <w:proofErr w:type="gramStart"/>
-      <w:r>
-        <w:rPr>
-          <w:rFonts w:asciiTheme="minorHAnsi" w:hAnsiTheme="minorHAnsi"/>
-          <w:i/>
-          <w:lang w:val="en-GB"/>
-        </w:rPr>
-        <w:t>the the</w:t>
-      </w:r>
-      <w:proofErr w:type="gramEnd"/>
-      <w:r>
-        <w:rPr>
-          <w:rFonts w:asciiTheme="minorHAnsi" w:hAnsiTheme="minorHAnsi"/>
-          <w:i/>
-          <w:lang w:val="en-GB"/>
-        </w:rPr>
-        <w:t xml:space="preserve"> scheduling, and thus the energy timing of the household?</w:t>
-      </w:r>
-    </w:p>
-    <w:p>
-      <w:pPr>
-        <w:pStyle w:val="Brdtekst"/>
-        <w:numPr>
-          <w:ilvl w:val="0"/>
-          <w:numId w:val="2"/>
-        </w:numPr>
-        <w:spacing w:line="276" w:lineRule="auto"/>
-        <w:jc w:val="left"/>
-        <w:rPr>
-          <w:rFonts w:asciiTheme="minorHAnsi" w:hAnsiTheme="minorHAnsi"/>
-          <w:i/>
-          <w:lang w:val="en-GB"/>
-        </w:rPr>
-      </w:pPr>
-      <w:r>
-        <w:rPr>
-          <w:rFonts w:asciiTheme="minorHAnsi" w:hAnsiTheme="minorHAnsi"/>
-          <w:i/>
-          <w:lang w:val="en-GB"/>
-        </w:rPr>
-        <w:t xml:space="preserve">RQ 3 What is the value of selling to the grid versus sharing to the </w:t>
-      </w:r>
-      <w:r>
-        <w:rPr>
-          <w:rFonts w:asciiTheme="minorHAnsi" w:hAnsiTheme="minorHAnsi"/>
-          <w:i/>
-          <w:lang w:val="en-GB"/>
-        </w:rPr>
-        <w:t>community</w:t>
-      </w:r>
-      <w:r>
-        <w:rPr>
-          <w:rFonts w:asciiTheme="minorHAnsi" w:hAnsiTheme="minorHAnsi"/>
-          <w:i/>
-          <w:lang w:val="en-GB"/>
-        </w:rPr>
-        <w:t>?</w:t>
+        <w:t>Will it be more motivating to share?</w:t>
+      </w:r>
+      <w:r>
+        <w:rPr>
+          <w:rFonts w:asciiTheme="minorHAnsi" w:hAnsiTheme="minorHAnsi"/>
+          <w:lang w:val="en-GB"/>
+        </w:rPr>
+        <w:t xml:space="preserve"> </w:t>
       </w:r>
     </w:p>
     <w:p>
@@ -1069,79 +1053,12 @@
       <w:r>
         <w:rPr>
           <w:rFonts w:asciiTheme="minorHAnsi" w:hAnsiTheme="minorHAnsi"/>
-          <w:i/>
-          <w:lang w:val="en-GB"/>
-        </w:rPr>
-        <w:t>Qualitati</w:t>
-      </w:r>
-      <w:r>
-        <w:rPr>
-          <w:rFonts w:asciiTheme="minorHAnsi" w:hAnsiTheme="minorHAnsi"/>
-          <w:i/>
-          <w:lang w:val="en-GB"/>
-        </w:rPr>
-        <w:t>ve data analysis with surveys and</w:t>
-      </w:r>
-      <w:r>
-        <w:rPr>
-          <w:rFonts w:asciiTheme="minorHAnsi" w:hAnsiTheme="minorHAnsi"/>
-          <w:i/>
-          <w:lang w:val="en-GB"/>
-        </w:rPr>
-        <w:t xml:space="preserve"> interviews.</w:t>
-      </w:r>
-    </w:p>
-    <w:p>
-      <w:pPr>
-        <w:pStyle w:val="Brdtekst"/>
-        <w:numPr>
-          <w:ilvl w:val="1"/>
-          <w:numId w:val="2"/>
-        </w:numPr>
-        <w:spacing w:line="276" w:lineRule="auto"/>
-        <w:jc w:val="left"/>
-        <w:rPr>
-          <w:rFonts w:asciiTheme="minorHAnsi" w:hAnsiTheme="minorHAnsi"/>
-          <w:lang w:val="en-GB"/>
-        </w:rPr>
-      </w:pPr>
-      <w:r>
-        <w:rPr>
-          <w:rFonts w:asciiTheme="minorHAnsi" w:hAnsiTheme="minorHAnsi"/>
-          <w:i/>
-          <w:lang w:val="en-GB"/>
-        </w:rPr>
-        <w:t>Will it be more motivating to share?</w:t>
-      </w:r>
-      <w:r>
-        <w:rPr>
-          <w:rFonts w:asciiTheme="minorHAnsi" w:hAnsiTheme="minorHAnsi"/>
-          <w:lang w:val="en-GB"/>
-        </w:rPr>
-        <w:t xml:space="preserve"> </w:t>
-      </w:r>
-    </w:p>
-    <w:p>
-      <w:pPr>
-        <w:pStyle w:val="Brdtekst"/>
-        <w:numPr>
-          <w:ilvl w:val="1"/>
-          <w:numId w:val="2"/>
-        </w:numPr>
-        <w:spacing w:line="276" w:lineRule="auto"/>
-        <w:jc w:val="left"/>
-        <w:rPr>
-          <w:rFonts w:asciiTheme="minorHAnsi" w:hAnsiTheme="minorHAnsi"/>
-          <w:lang w:val="en-GB"/>
-        </w:rPr>
-      </w:pPr>
-      <w:r>
-        <w:rPr>
-          <w:rFonts w:asciiTheme="minorHAnsi" w:hAnsiTheme="minorHAnsi"/>
           <w:lang w:val="en-GB"/>
         </w:rPr>
         <w:t>“My production and its impact on the community”.</w:t>
       </w:r>
+      <w:bookmarkStart w:id="4" w:name="_GoBack"/>
+      <w:bookmarkEnd w:id="4"/>
     </w:p>
     <w:p>
       <w:pPr>
@@ -1218,7 +1135,7 @@
         </w:rPr>
         <w:t>Study design (</w:t>
       </w:r>
-      <w:commentRangeStart w:id="4"/>
+      <w:commentRangeStart w:id="5"/>
       <w:r>
         <w:rPr>
           <w:b/>
@@ -1226,12 +1143,12 @@
         </w:rPr>
         <w:t>how</w:t>
       </w:r>
-      <w:commentRangeEnd w:id="4"/>
+      <w:commentRangeEnd w:id="5"/>
       <w:r>
         <w:rPr>
           <w:rStyle w:val="Merknadsreferanse"/>
         </w:rPr>
-        <w:commentReference w:id="4"/>
+        <w:commentReference w:id="5"/>
       </w:r>
       <w:r>
         <w:rPr>
@@ -1413,7 +1330,7 @@
           <w:lang w:val="en-GB"/>
         </w:rPr>
       </w:pPr>
-      <w:commentRangeStart w:id="5"/>
+      <w:commentRangeStart w:id="6"/>
       <w:r>
         <w:rPr>
           <w:rFonts w:asciiTheme="minorHAnsi" w:hAnsiTheme="minorHAnsi"/>
@@ -1421,7 +1338,7 @@
         </w:rPr>
         <w:t>Rational, previous studies on the subject</w:t>
       </w:r>
-      <w:commentRangeEnd w:id="5"/>
+      <w:commentRangeEnd w:id="6"/>
       <w:r>
         <w:rPr>
           <w:rStyle w:val="Merknadsreferanse"/>
@@ -1431,7 +1348,7 @@
           <w:color w:val="auto"/>
           <w:lang w:val="en-GB"/>
         </w:rPr>
-        <w:commentReference w:id="5"/>
+        <w:commentReference w:id="6"/>
       </w:r>
     </w:p>
     <w:p>
@@ -1448,7 +1365,7 @@
         </w:rPr>
         <w:br/>
       </w:r>
-      <w:commentRangeStart w:id="6"/>
+      <w:commentRangeStart w:id="7"/>
       <w:r>
         <w:rPr>
           <w:b/>
@@ -1457,12 +1374,12 @@
         </w:rPr>
         <w:t>Intro</w:t>
       </w:r>
-      <w:commentRangeEnd w:id="6"/>
+      <w:commentRangeEnd w:id="7"/>
       <w:r>
         <w:rPr>
           <w:rStyle w:val="Merknadsreferanse"/>
         </w:rPr>
-        <w:commentReference w:id="6"/>
+        <w:commentReference w:id="7"/>
       </w:r>
       <w:r>
         <w:rPr>
@@ -1553,102 +1470,92 @@
           <w:bCs/>
           <w:lang w:val="en-GB"/>
         </w:rPr>
-        <w:t xml:space="preserve">The key </w:t>
+        <w:t xml:space="preserve">The key aspect of this study is to get the participants to change their habits so they use </w:t>
       </w:r>
       <w:r>
         <w:rPr>
           <w:bCs/>
           <w:lang w:val="en-GB"/>
         </w:rPr>
-        <w:lastRenderedPageBreak/>
-        <w:t xml:space="preserve">aspect of this study is to get the participants to change their habits so they use </w:t>
+        <w:t xml:space="preserve">less electriciy from the grid and (if possible) more of </w:t>
       </w:r>
       <w:r>
         <w:rPr>
           <w:bCs/>
           <w:lang w:val="en-GB"/>
         </w:rPr>
-        <w:t xml:space="preserve">less electriciy from the grid and (if possible) more of </w:t>
+        <w:t xml:space="preserve">the </w:t>
       </w:r>
       <w:r>
         <w:rPr>
           <w:bCs/>
           <w:lang w:val="en-GB"/>
         </w:rPr>
-        <w:t xml:space="preserve">the </w:t>
+        <w:t>self-supplied</w:t>
       </w:r>
       <w:r>
         <w:rPr>
           <w:bCs/>
           <w:lang w:val="en-GB"/>
         </w:rPr>
-        <w:t>self-supplied</w:t>
+        <w:t xml:space="preserve"> electricity during these hours. </w:t>
       </w:r>
       <w:r>
         <w:rPr>
           <w:bCs/>
           <w:lang w:val="en-GB"/>
         </w:rPr>
-        <w:t xml:space="preserve"> electricity during these hours. </w:t>
+        <w:t xml:space="preserve">This will be achieved by using </w:t>
       </w:r>
       <w:r>
         <w:rPr>
           <w:bCs/>
           <w:lang w:val="en-GB"/>
         </w:rPr>
-        <w:t xml:space="preserve">This will be achieved by using </w:t>
+        <w:t>the “</w:t>
       </w:r>
       <w:r>
         <w:rPr>
           <w:bCs/>
           <w:lang w:val="en-GB"/>
         </w:rPr>
-        <w:t>the “</w:t>
+        <w:t>CoSSMuni</w:t>
       </w:r>
       <w:r>
         <w:rPr>
           <w:bCs/>
           <w:lang w:val="en-GB"/>
         </w:rPr>
-        <w:t>CoSSMuni</w:t>
+        <w:t>t</w:t>
       </w:r>
       <w:r>
         <w:rPr>
           <w:bCs/>
           <w:lang w:val="en-GB"/>
         </w:rPr>
-        <w:t>t</w:t>
+        <w:t>y</w:t>
       </w:r>
       <w:r>
         <w:rPr>
           <w:bCs/>
           <w:lang w:val="en-GB"/>
         </w:rPr>
-        <w:t>y</w:t>
+        <w:t xml:space="preserve">” </w:t>
       </w:r>
       <w:r>
         <w:rPr>
           <w:bCs/>
           <w:lang w:val="en-GB"/>
         </w:rPr>
-        <w:t xml:space="preserve">” </w:t>
+        <w:t>gamification</w:t>
       </w:r>
       <w:r>
         <w:rPr>
           <w:bCs/>
           <w:lang w:val="en-GB"/>
         </w:rPr>
-        <w:t>gamification</w:t>
-      </w:r>
-      <w:r>
-        <w:rPr>
-          <w:bCs/>
-          <w:lang w:val="en-GB"/>
-        </w:rPr>
         <w:t xml:space="preserve"> element</w:t>
       </w:r>
-      <w:bookmarkStart w:id="7" w:name="_GoBack"/>
-      <w:bookmarkEnd w:id="7"/>
     </w:p>
     <w:p>
       <w:pPr>
@@ -1687,6 +1594,7 @@
           <w:szCs w:val="22"/>
           <w:lang w:val="en-GB"/>
         </w:rPr>
+        <w:lastRenderedPageBreak/>
         <w:t>I</w:t>
       </w:r>
       <w:r>
@@ -2329,17 +2237,7 @@
           <w:szCs w:val="22"/>
           <w:lang w:val="en-GB"/>
         </w:rPr>
-        <w:t xml:space="preserve">r. This can be in the form of an alarm that </w:t>
-      </w:r>
-      <w:r>
-        <w:rPr>
-          <w:rFonts w:asciiTheme="minorHAnsi" w:hAnsiTheme="minorHAnsi"/>
-          <w:sz w:val="22"/>
-          <w:szCs w:val="22"/>
-          <w:lang w:val="en-GB"/>
-        </w:rPr>
-        <w:lastRenderedPageBreak/>
-        <w:t>sounds, a text message, or an email. It is vital that the trigger happens at the most opportune moment. Or else the users might be discouraged or even angry, thus resulting in discontinuation of the system.</w:t>
+        <w:t>r. This can be in the form of an alarm that sounds, a text message, or an email. It is vital that the trigger happens at the most opportune moment. Or else the users might be discouraged or even angry, thus resulting in discontinuation of the system.</w:t>
       </w:r>
     </w:p>
     <w:p>
@@ -2368,6 +2266,7 @@
           <w:b/>
           <w:lang w:val="en-GB"/>
         </w:rPr>
+        <w:lastRenderedPageBreak/>
         <w:t>Feedback</w:t>
       </w:r>
     </w:p>
@@ -2732,8 +2631,9 @@
           <w:szCs w:val="22"/>
           <w:lang w:val="en-GB"/>
         </w:rPr>
-        <w:t xml:space="preserve">mentioned meta-review, one study that took place in California where 271 households participated, showed that out of the feedback messages received, the one containing </w:t>
-      </w:r>
+        <w:t xml:space="preserve">mentioned meta-review, one study that took place in California where 271 households participated, showed that out of the feedback messages received, the one containing information about the neighbours consumption was most motivating and had the greatest effect on the reduction of spenditure [5]. Furthermore, the review reported great energy savings in a case study at Oberlin University, Ohio. This study was conducted as a competition between 18 dormitory buildings at campus over a two weeks duration. The buildings were fitted with an aggregate, real-time feedback system, where the student could check their spenditure and the leaderboard online. This study resulted in </w:t>
+      </w:r>
+      <w:proofErr w:type="gramStart"/>
       <w:r>
         <w:rPr>
           <w:rFonts w:asciiTheme="minorHAnsi" w:hAnsiTheme="minorHAnsi"/>
@@ -2741,10 +2641,9 @@
           <w:szCs w:val="22"/>
           <w:lang w:val="en-GB"/>
         </w:rPr>
-        <w:lastRenderedPageBreak/>
-        <w:t xml:space="preserve">information about the neighbours consumption was most motivating and had the greatest effect on the reduction of spenditure [5]. Furthermore, the review reported great energy savings in a case study at Oberlin University, Ohio. This study was conducted as a competition between 18 dormitory buildings at campus over a two weeks duration. The buildings were fitted with an aggregate, real-time feedback system, where the student could check their spenditure and the leaderboard online. This study resulted in </w:t>
-      </w:r>
-      <w:proofErr w:type="gramStart"/>
+        <w:t>a</w:t>
+      </w:r>
+      <w:proofErr w:type="gramEnd"/>
       <w:r>
         <w:rPr>
           <w:rFonts w:asciiTheme="minorHAnsi" w:hAnsiTheme="minorHAnsi"/>
@@ -2752,9 +2651,8 @@
           <w:szCs w:val="22"/>
           <w:lang w:val="en-GB"/>
         </w:rPr>
-        <w:t>a</w:t>
-      </w:r>
-      <w:proofErr w:type="gramEnd"/>
+        <w:t xml:space="preserve"> average saving of 32% across campus, where the winning dormitory managed to </w:t>
+      </w:r>
       <w:r>
         <w:rPr>
           <w:rFonts w:asciiTheme="minorHAnsi" w:hAnsiTheme="minorHAnsi"/>
@@ -2762,7 +2660,8 @@
           <w:szCs w:val="22"/>
           <w:lang w:val="en-GB"/>
         </w:rPr>
-        <w:t xml:space="preserve"> average saving of 32% across campus, where the winning dormitory managed to save 56% [5].  What is interesting is that the attendance for the reward meeting after the competition was concluded, was very poor. This points out that it was the competition that was the motivating factor for the great success, in addition to the newly formed social norm.</w:t>
+        <w:lastRenderedPageBreak/>
+        <w:t>save 56% [5].  What is interesting is that the attendance for the reward meeting after the competition was concluded, was very poor. This points out that it was the competition that was the motivating factor for the great success, in addition to the newly formed social norm.</w:t>
       </w:r>
     </w:p>
     <w:p>
@@ -3149,7 +3048,6 @@
           <w:rFonts w:asciiTheme="minorHAnsi" w:hAnsiTheme="minorHAnsi"/>
           <w:lang w:val="en-GB"/>
         </w:rPr>
-        <w:lastRenderedPageBreak/>
         <w:t>Level of maturity required from the technology to be tested</w:t>
       </w:r>
       <w:commentRangeEnd w:id="14"/>
@@ -3211,6 +3109,7 @@
           <w:rFonts w:asciiTheme="minorHAnsi" w:hAnsiTheme="minorHAnsi"/>
           <w:lang w:val="en-GB"/>
         </w:rPr>
+        <w:lastRenderedPageBreak/>
         <w:t>Alternative technologies</w:t>
       </w:r>
       <w:commentRangeEnd w:id="16"/>
@@ -3731,7 +3630,6 @@
           <w:rFonts w:asciiTheme="minorHAnsi" w:hAnsiTheme="minorHAnsi"/>
           <w:lang w:val="en-GB"/>
         </w:rPr>
-        <w:lastRenderedPageBreak/>
         <w:t>Ethical consideration</w:t>
       </w:r>
       <w:commentRangeEnd w:id="24"/>
@@ -3786,6 +3684,7 @@
           <w:rFonts w:asciiTheme="minorHAnsi" w:hAnsiTheme="minorHAnsi"/>
           <w:lang w:val="en-GB"/>
         </w:rPr>
+        <w:lastRenderedPageBreak/>
         <w:t>Significance (or expected impact)</w:t>
       </w:r>
       <w:commentRangeEnd w:id="25"/>
@@ -4020,7 +3919,7 @@
       </w:r>
     </w:p>
   </w:comment>
-  <w:comment w:id="4" w:author="Franang Thomas" w:date="2015-04-23T11:42:00Z" w:initials="FT">
+  <w:comment w:id="5" w:author="Franang Thomas" w:date="2015-04-23T11:42:00Z" w:initials="FT">
     <w:p>
       <w:pPr>
         <w:pStyle w:val="Merknadstekst"/>
@@ -4036,7 +3935,7 @@
       </w:r>
     </w:p>
   </w:comment>
-  <w:comment w:id="5" w:author="Babak Farshchian" w:date="2013-11-21T10:11:00Z" w:initials="BabakF">
+  <w:comment w:id="6" w:author="Babak Farshchian" w:date="2013-11-21T10:11:00Z" w:initials="BabakF">
     <w:p>
       <w:pPr>
         <w:pStyle w:val="Merknadstekst"/>
@@ -4064,7 +3963,7 @@
       </w:r>
     </w:p>
   </w:comment>
-  <w:comment w:id="6" w:author="Franang Thomas" w:date="2015-04-23T11:43:00Z" w:initials="FT">
+  <w:comment w:id="7" w:author="Franang Thomas" w:date="2015-04-23T11:43:00Z" w:initials="FT">
     <w:p>
       <w:pPr>
         <w:pStyle w:val="Merknadstekst"/>
@@ -6673,7 +6572,7 @@
 </file>
 
 <file path=customXml/itemProps1.xml><?xml version="1.0" encoding="utf-8"?>
-<ds:datastoreItem xmlns:ds="http://schemas.openxmlformats.org/officeDocument/2006/customXml" ds:itemID="{C7819EA1-B3B3-7546-8B9A-03C218DF271F}">
+<ds:datastoreItem xmlns:ds="http://schemas.openxmlformats.org/officeDocument/2006/customXml" ds:itemID="{13693135-CC9F-7243-9FDC-01EA51C28A52}">
   <ds:schemaRefs>
     <ds:schemaRef ds:uri="http://schemas.openxmlformats.org/officeDocument/2006/bibliography"/>
   </ds:schemaRefs>

</xml_diff>